<commit_message>
Chapter 1-3 Greek Translation
</commit_message>
<xml_diff>
--- a/Lesson16 - Maps/Lesson 16 - Maps.docx
+++ b/Lesson16 - Maps/Lesson 16 - Maps.docx
@@ -839,13 +839,13 @@
                                     <pic:cNvPicPr preferRelativeResize="0"/>
                                   </pic:nvPicPr>
                                   <pic:blipFill>
-                                    <a:blip r:embed="rId10">
+                                    <a:blip r:embed="rId8">
                                       <a:extLst>
                                         <a:ext uri="{28A0092B-C50C-407E-A947-70E740481C1C}">
                                           <a14:useLocalDpi xmlns:a14="http://schemas.microsoft.com/office/drawing/2010/main" val="0"/>
                                         </a:ext>
                                         <a:ext uri="{96DAC541-7B7A-43D3-8B79-37D633B846F1}">
-                                          <asvg:svgBlip xmlns:asvg="http://schemas.microsoft.com/office/drawing/2016/SVG/main" r:embed="rId11"/>
+                                          <asvg:svgBlip xmlns:asvg="http://schemas.microsoft.com/office/drawing/2016/SVG/main" r:embed="rId9"/>
                                         </a:ext>
                                       </a:extLst>
                                     </a:blip>
@@ -998,12 +998,6 @@
                               <w:rPr>
                                 <w:lang w:val="en"/>
                               </w:rPr>
-                              <w:t xml:space="preserve"> </w:t>
-                            </w:r>
-                            <w:r>
-                              <w:rPr>
-                                <w:lang w:val="en"/>
-                              </w:rPr>
                               <w:fldChar w:fldCharType="end"/>
                             </w:r>
                             <w:r>
@@ -1072,12 +1066,6 @@
                         <w:rPr>
                           <w:lang w:val="en"/>
                         </w:rPr>
-                        <w:t xml:space="preserve"> </w:t>
-                      </w:r>
-                      <w:r>
-                        <w:rPr>
-                          <w:lang w:val="en"/>
-                        </w:rPr>
                         <w:fldChar w:fldCharType="end"/>
                       </w:r>
                       <w:r>
@@ -1223,7 +1211,7 @@
                     <pic:cNvPicPr/>
                   </pic:nvPicPr>
                   <pic:blipFill>
-                    <a:blip r:embed="rId12">
+                    <a:blip r:embed="rId10">
                       <a:extLst>
                         <a:ext uri="{28A0092B-C50C-407E-A947-70E740481C1C}">
                           <a14:useLocalDpi xmlns:a14="http://schemas.microsoft.com/office/drawing/2010/main" val="0"/>
@@ -2765,11 +2753,7 @@
           </mc:Choice>
           <mc:Fallback>
             <w:pict>
-              <v:shapetype w14:anchorId="6055E387" id="_x0000_t202" coordsize="21600,21600" o:spt="202" path="m,l,21600r21600,l21600,xe">
-                <v:stroke joinstyle="miter"/>
-                <v:path gradientshapeok="t" o:connecttype="rect"/>
-              </v:shapetype>
-              <v:shape id="_x0000_s1031" type="#_x0000_t202" style="position:absolute;left:0;text-align:left;margin-left:-.95pt;margin-top:39pt;width:440.15pt;height:133.6pt;z-index:251738112;visibility:visible;mso-wrap-style:square;mso-width-percent:0;mso-height-percent:0;mso-wrap-distance-left:9pt;mso-wrap-distance-top:3.6pt;mso-wrap-distance-right:9pt;mso-wrap-distance-bottom:3.6pt;mso-position-horizontal:absolute;mso-position-horizontal-relative:text;mso-position-vertical:absolute;mso-position-vertical-relative:text;mso-width-percent:0;mso-height-percent:0;mso-width-relative:margin;mso-height-relative:margin;v-text-anchor:top" o:gfxdata="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">
+              <v:shape w14:anchorId="6055E387" id="_x0000_s1031" type="#_x0000_t202" style="position:absolute;left:0;text-align:left;margin-left:-.95pt;margin-top:39pt;width:440.15pt;height:133.6pt;z-index:251738112;visibility:visible;mso-wrap-style:square;mso-width-percent:0;mso-height-percent:0;mso-wrap-distance-left:9pt;mso-wrap-distance-top:3.6pt;mso-wrap-distance-right:9pt;mso-wrap-distance-bottom:3.6pt;mso-position-horizontal:absolute;mso-position-horizontal-relative:text;mso-position-vertical:absolute;mso-position-vertical-relative:text;mso-width-percent:0;mso-height-percent:0;mso-width-relative:margin;mso-height-relative:margin;v-text-anchor:top" o:gfxdata="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">
                 <v:textbox>
                   <w:txbxContent>
                     <w:p>
@@ -5186,13 +5170,13 @@
                                             <pic:cNvPicPr/>
                                           </pic:nvPicPr>
                                           <pic:blipFill>
-                                            <a:blip r:embed="rId13">
+                                            <a:blip r:embed="rId11">
                                               <a:extLst>
                                                 <a:ext uri="{28A0092B-C50C-407E-A947-70E740481C1C}">
                                                   <a14:useLocalDpi xmlns:a14="http://schemas.microsoft.com/office/drawing/2010/main" val="0"/>
                                                 </a:ext>
                                                 <a:ext uri="{96DAC541-7B7A-43D3-8B79-37D633B846F1}">
-                                                  <asvg:svgBlip xmlns:asvg="http://schemas.microsoft.com/office/drawing/2016/SVG/main" r:embed="rId14"/>
+                                                  <asvg:svgBlip xmlns:asvg="http://schemas.microsoft.com/office/drawing/2016/SVG/main" r:embed="rId12"/>
                                                 </a:ext>
                                               </a:extLst>
                                             </a:blip>
@@ -5286,7 +5270,25 @@
                             <w:szCs w:val="20"/>
                             <w:lang w:val="en"/>
                           </w:rPr>
-                          <w:t>The type of variable that the value accepts  from the  map must be the same type As the value.</w:t>
+                          <w:t xml:space="preserve">The type of variable that the value accepts  from the  map must be the same type </w:t>
+                        </w:r>
+                        <w:proofErr w:type="gramStart"/>
+                        <w:r>
+                          <w:rPr>
+                            <w:sz w:val="20"/>
+                            <w:szCs w:val="20"/>
+                            <w:lang w:val="en"/>
+                          </w:rPr>
+                          <w:t>As</w:t>
+                        </w:r>
+                        <w:proofErr w:type="gramEnd"/>
+                        <w:r>
+                          <w:rPr>
+                            <w:sz w:val="20"/>
+                            <w:szCs w:val="20"/>
+                            <w:lang w:val="en"/>
+                          </w:rPr>
+                          <w:t xml:space="preserve"> the value.</w:t>
                         </w:r>
                         <w:r>
                           <w:rPr>
@@ -5341,13 +5343,13 @@
                                       <pic:cNvPicPr/>
                                     </pic:nvPicPr>
                                     <pic:blipFill>
-                                      <a:blip r:embed="rId15">
+                                      <a:blip r:embed="rId11">
                                         <a:extLst>
                                           <a:ext uri="{28A0092B-C50C-407E-A947-70E740481C1C}">
                                             <a14:useLocalDpi xmlns:a14="http://schemas.microsoft.com/office/drawing/2010/main" val="0"/>
                                           </a:ext>
                                           <a:ext uri="{96DAC541-7B7A-43D3-8B79-37D633B846F1}">
-                                            <asvg:svgBlip xmlns:asvg="http://schemas.microsoft.com/office/drawing/2016/SVG/main" r:embed="rId16"/>
+                                            <asvg:svgBlip xmlns:asvg="http://schemas.microsoft.com/office/drawing/2016/SVG/main" r:embed="rId12"/>
                                           </a:ext>
                                         </a:extLst>
                                       </a:blip>
@@ -8190,7 +8192,7 @@
         </w:rPr>
         <w:t>Source:</w:t>
       </w:r>
-      <w:hyperlink r:id="rId17" w:history="1">
+      <w:hyperlink r:id="rId13" w:history="1">
         <w:r>
           <w:rPr>
             <w:rStyle w:val="-"/>
@@ -8393,10 +8395,10 @@
       </w:pPr>
     </w:p>
     <w:sectPr>
-      <w:headerReference w:type="default" r:id="rId18"/>
-      <w:footerReference w:type="default" r:id="rId19"/>
-      <w:headerReference w:type="first" r:id="rId20"/>
-      <w:footerReference w:type="first" r:id="rId21"/>
+      <w:headerReference w:type="default" r:id="rId14"/>
+      <w:footerReference w:type="default" r:id="rId15"/>
+      <w:headerReference w:type="first" r:id="rId16"/>
+      <w:footerReference w:type="first" r:id="rId17"/>
       <w:pgSz w:w="11906" w:h="16838" w:code="9"/>
       <w:pgMar w:top="1440" w:right="1797" w:bottom="1440" w:left="1797" w:header="709" w:footer="709" w:gutter="0"/>
       <w:pgNumType w:start="1"/>

</xml_diff>